<commit_message>
history cost + nonlinear cost function
</commit_message>
<xml_diff>
--- a/新增 Microsoft Word 文件.docx
+++ b/新增 Microsoft Word 文件.docx
@@ -23,7 +23,7 @@
                     <pic:cNvPicPr/>
                   </pic:nvPicPr>
                   <pic:blipFill>
-                    <a:blip r:embed="rId4"/>
+                    <a:blip r:embed="rId6"/>
                     <a:stretch>
                       <a:fillRect/>
                     </a:stretch>
@@ -44,45 +44,7 @@
         </w:drawing>
       </w:r>
     </w:p>
-    <w:p>
-      <w:r>
-        <w:drawing>
-          <wp:inline distT="0" distB="0" distL="0" distR="0" wp14:anchorId="0AAEB635" wp14:editId="1C29FF1A">
-            <wp:extent cx="3400900" cy="1390844"/>
-            <wp:effectExtent l="0" t="0" r="9525" b="0"/>
-            <wp:docPr id="1117545628" name="圖片 1" descr="一張含有 文字, 字型, 螢幕擷取畫面 的圖片&#10;&#10;AI 產生的內容可能不正確。"/>
-            <wp:cNvGraphicFramePr>
-              <a:graphicFrameLocks xmlns:a="http://schemas.openxmlformats.org/drawingml/2006/main" noChangeAspect="1"/>
-            </wp:cNvGraphicFramePr>
-            <a:graphic xmlns:a="http://schemas.openxmlformats.org/drawingml/2006/main">
-              <a:graphicData uri="http://schemas.openxmlformats.org/drawingml/2006/picture">
-                <pic:pic xmlns:pic="http://schemas.openxmlformats.org/drawingml/2006/picture">
-                  <pic:nvPicPr>
-                    <pic:cNvPr id="1117545628" name="圖片 1" descr="一張含有 文字, 字型, 螢幕擷取畫面 的圖片&#10;&#10;AI 產生的內容可能不正確。"/>
-                    <pic:cNvPicPr/>
-                  </pic:nvPicPr>
-                  <pic:blipFill>
-                    <a:blip r:embed="rId5"/>
-                    <a:stretch>
-                      <a:fillRect/>
-                    </a:stretch>
-                  </pic:blipFill>
-                  <pic:spPr>
-                    <a:xfrm>
-                      <a:off x="0" y="0"/>
-                      <a:ext cx="3400900" cy="1390844"/>
-                    </a:xfrm>
-                    <a:prstGeom prst="rect">
-                      <a:avLst/>
-                    </a:prstGeom>
-                  </pic:spPr>
-                </pic:pic>
-              </a:graphicData>
-            </a:graphic>
-          </wp:inline>
-        </w:drawing>
-      </w:r>
-    </w:p>
+    <w:p/>
     <w:p>
       <w:r>
         <w:t>History cost</w:t>
@@ -104,6 +66,56 @@
     </w:sectPr>
   </w:body>
 </w:document>
+</file>
+
+<file path=word/endnotes.xml><?xml version="1.0" encoding="utf-8"?>
+<w:endnotes xmlns:wpc="http://schemas.microsoft.com/office/word/2010/wordprocessingCanvas" xmlns:cx="http://schemas.microsoft.com/office/drawing/2014/chartex" xmlns:cx1="http://schemas.microsoft.com/office/drawing/2015/9/8/chartex" xmlns:cx2="http://schemas.microsoft.com/office/drawing/2015/10/21/chartex" xmlns:cx3="http://schemas.microsoft.com/office/drawing/2016/5/9/chartex" xmlns:cx4="http://schemas.microsoft.com/office/drawing/2016/5/10/chartex" xmlns:cx5="http://schemas.microsoft.com/office/drawing/2016/5/11/chartex" xmlns:cx6="http://schemas.microsoft.com/office/drawing/2016/5/12/chartex" xmlns:cx7="http://schemas.microsoft.com/office/drawing/2016/5/13/chartex" xmlns:cx8="http://schemas.microsoft.com/office/drawing/2016/5/14/chartex" xmlns:mc="http://schemas.openxmlformats.org/markup-compatibility/2006" xmlns:aink="http://schemas.microsoft.com/office/drawing/2016/ink" xmlns:am3d="http://schemas.microsoft.com/office/drawing/2017/model3d" xmlns:o="urn:schemas-microsoft-com:office:office" xmlns:oel="http://schemas.microsoft.com/office/2019/extlst" xmlns:r="http://schemas.openxmlformats.org/officeDocument/2006/relationships" xmlns:m="http://schemas.openxmlformats.org/officeDocument/2006/math" xmlns:v="urn:schemas-microsoft-com:vml" xmlns:wp14="http://schemas.microsoft.com/office/word/2010/wordprocessingDrawing" xmlns:wp="http://schemas.openxmlformats.org/drawingml/2006/wordprocessingDrawing" xmlns:w10="urn:schemas-microsoft-com:office:word" xmlns:w="http://schemas.openxmlformats.org/wordprocessingml/2006/main" xmlns:w14="http://schemas.microsoft.com/office/word/2010/wordml" xmlns:w15="http://schemas.microsoft.com/office/word/2012/wordml" xmlns:w16cex="http://schemas.microsoft.com/office/word/2018/wordml/cex" xmlns:w16cid="http://schemas.microsoft.com/office/word/2016/wordml/cid" xmlns:w16="http://schemas.microsoft.com/office/word/2018/wordml" xmlns:w16du="http://schemas.microsoft.com/office/word/2023/wordml/word16du" xmlns:w16sdtdh="http://schemas.microsoft.com/office/word/2020/wordml/sdtdatahash" xmlns:w16sdtfl="http://schemas.microsoft.com/office/word/2024/wordml/sdtformatlock" xmlns:w16se="http://schemas.microsoft.com/office/word/2015/wordml/symex" xmlns:wpg="http://schemas.microsoft.com/office/word/2010/wordprocessingGroup" xmlns:wpi="http://schemas.microsoft.com/office/word/2010/wordprocessingInk" xmlns:wne="http://schemas.microsoft.com/office/word/2006/wordml" xmlns:wps="http://schemas.microsoft.com/office/word/2010/wordprocessingShape" mc:Ignorable="w14 w15 w16se w16cid w16 w16cex w16sdtdh w16sdtfl w16du wp14">
+  <w:endnote w:type="separator" w:id="-1">
+    <w:p>
+      <w:pPr>
+        <w:spacing w:after="0" w:line="240" w:lineRule="auto"/>
+      </w:pPr>
+      <w:r>
+        <w:separator/>
+      </w:r>
+    </w:p>
+  </w:endnote>
+  <w:endnote w:type="continuationSeparator" w:id="0">
+    <w:p>
+      <w:pPr>
+        <w:spacing w:after="0" w:line="240" w:lineRule="auto"/>
+      </w:pPr>
+      <w:r>
+        <w:continuationSeparator/>
+      </w:r>
+    </w:p>
+  </w:endnote>
+</w:endnotes>
+</file>
+
+<file path=word/footnotes.xml><?xml version="1.0" encoding="utf-8"?>
+<w:footnotes xmlns:wpc="http://schemas.microsoft.com/office/word/2010/wordprocessingCanvas" xmlns:cx="http://schemas.microsoft.com/office/drawing/2014/chartex" xmlns:cx1="http://schemas.microsoft.com/office/drawing/2015/9/8/chartex" xmlns:cx2="http://schemas.microsoft.com/office/drawing/2015/10/21/chartex" xmlns:cx3="http://schemas.microsoft.com/office/drawing/2016/5/9/chartex" xmlns:cx4="http://schemas.microsoft.com/office/drawing/2016/5/10/chartex" xmlns:cx5="http://schemas.microsoft.com/office/drawing/2016/5/11/chartex" xmlns:cx6="http://schemas.microsoft.com/office/drawing/2016/5/12/chartex" xmlns:cx7="http://schemas.microsoft.com/office/drawing/2016/5/13/chartex" xmlns:cx8="http://schemas.microsoft.com/office/drawing/2016/5/14/chartex" xmlns:mc="http://schemas.openxmlformats.org/markup-compatibility/2006" xmlns:aink="http://schemas.microsoft.com/office/drawing/2016/ink" xmlns:am3d="http://schemas.microsoft.com/office/drawing/2017/model3d" xmlns:o="urn:schemas-microsoft-com:office:office" xmlns:oel="http://schemas.microsoft.com/office/2019/extlst" xmlns:r="http://schemas.openxmlformats.org/officeDocument/2006/relationships" xmlns:m="http://schemas.openxmlformats.org/officeDocument/2006/math" xmlns:v="urn:schemas-microsoft-com:vml" xmlns:wp14="http://schemas.microsoft.com/office/word/2010/wordprocessingDrawing" xmlns:wp="http://schemas.openxmlformats.org/drawingml/2006/wordprocessingDrawing" xmlns:w10="urn:schemas-microsoft-com:office:word" xmlns:w="http://schemas.openxmlformats.org/wordprocessingml/2006/main" xmlns:w14="http://schemas.microsoft.com/office/word/2010/wordml" xmlns:w15="http://schemas.microsoft.com/office/word/2012/wordml" xmlns:w16cex="http://schemas.microsoft.com/office/word/2018/wordml/cex" xmlns:w16cid="http://schemas.microsoft.com/office/word/2016/wordml/cid" xmlns:w16="http://schemas.microsoft.com/office/word/2018/wordml" xmlns:w16du="http://schemas.microsoft.com/office/word/2023/wordml/word16du" xmlns:w16sdtdh="http://schemas.microsoft.com/office/word/2020/wordml/sdtdatahash" xmlns:w16sdtfl="http://schemas.microsoft.com/office/word/2024/wordml/sdtformatlock" xmlns:w16se="http://schemas.microsoft.com/office/word/2015/wordml/symex" xmlns:wpg="http://schemas.microsoft.com/office/word/2010/wordprocessingGroup" xmlns:wpi="http://schemas.microsoft.com/office/word/2010/wordprocessingInk" xmlns:wne="http://schemas.microsoft.com/office/word/2006/wordml" xmlns:wps="http://schemas.microsoft.com/office/word/2010/wordprocessingShape" mc:Ignorable="w14 w15 w16se w16cid w16 w16cex w16sdtdh w16sdtfl w16du wp14">
+  <w:footnote w:type="separator" w:id="-1">
+    <w:p>
+      <w:pPr>
+        <w:spacing w:after="0" w:line="240" w:lineRule="auto"/>
+      </w:pPr>
+      <w:r>
+        <w:separator/>
+      </w:r>
+    </w:p>
+  </w:footnote>
+  <w:footnote w:type="continuationSeparator" w:id="0">
+    <w:p>
+      <w:pPr>
+        <w:spacing w:after="0" w:line="240" w:lineRule="auto"/>
+      </w:pPr>
+      <w:r>
+        <w:continuationSeparator/>
+      </w:r>
+    </w:p>
+  </w:footnote>
+</w:footnotes>
 </file>
 
 <file path=word/styles.xml><?xml version="1.0" encoding="utf-8"?>
@@ -1023,6 +1035,66 @@
       <w:spacing w:val="5"/>
     </w:rPr>
   </w:style>
+  <w:style w:type="paragraph" w:styleId="ae">
+    <w:name w:val="header"/>
+    <w:basedOn w:val="a"/>
+    <w:link w:val="af"/>
+    <w:uiPriority w:val="99"/>
+    <w:unhideWhenUsed/>
+    <w:rsid w:val="00A95E3C"/>
+    <w:pPr>
+      <w:tabs>
+        <w:tab w:val="center" w:pos="4153"/>
+        <w:tab w:val="right" w:pos="8306"/>
+      </w:tabs>
+      <w:snapToGrid w:val="0"/>
+    </w:pPr>
+    <w:rPr>
+      <w:sz w:val="20"/>
+      <w:szCs w:val="20"/>
+    </w:rPr>
+  </w:style>
+  <w:style w:type="character" w:customStyle="1" w:styleId="af">
+    <w:name w:val="頁首 字元"/>
+    <w:basedOn w:val="a0"/>
+    <w:link w:val="ae"/>
+    <w:uiPriority w:val="99"/>
+    <w:rsid w:val="00A95E3C"/>
+    <w:rPr>
+      <w:sz w:val="20"/>
+      <w:szCs w:val="20"/>
+    </w:rPr>
+  </w:style>
+  <w:style w:type="paragraph" w:styleId="af0">
+    <w:name w:val="footer"/>
+    <w:basedOn w:val="a"/>
+    <w:link w:val="af1"/>
+    <w:uiPriority w:val="99"/>
+    <w:unhideWhenUsed/>
+    <w:rsid w:val="00A95E3C"/>
+    <w:pPr>
+      <w:tabs>
+        <w:tab w:val="center" w:pos="4153"/>
+        <w:tab w:val="right" w:pos="8306"/>
+      </w:tabs>
+      <w:snapToGrid w:val="0"/>
+    </w:pPr>
+    <w:rPr>
+      <w:sz w:val="20"/>
+      <w:szCs w:val="20"/>
+    </w:rPr>
+  </w:style>
+  <w:style w:type="character" w:customStyle="1" w:styleId="af1">
+    <w:name w:val="頁尾 字元"/>
+    <w:basedOn w:val="a0"/>
+    <w:link w:val="af0"/>
+    <w:uiPriority w:val="99"/>
+    <w:rsid w:val="00A95E3C"/>
+    <w:rPr>
+      <w:sz w:val="20"/>
+      <w:szCs w:val="20"/>
+    </w:rPr>
+  </w:style>
 </w:styles>
 </file>
 

</xml_diff>